<commit_message>
Finished the "Game" portion of the assesment.
</commit_message>
<xml_diff>
--- a/Assets/TDD Template.docx
+++ b/Assets/TDD Template.docx
@@ -1348,7 +1348,23 @@
           <w:rFonts w:ascii="Times New Roman" w:eastAsia="Times New Roman" w:hAnsi="Times New Roman" w:cs="Times New Roman"/>
           <w:sz w:val="24"/>
         </w:rPr>
-        <w:t>In the TDD. Which namespaces (Includes) did you include in your project, What functionality did each namespace provide to your code.</w:t>
+        <w:t xml:space="preserve">In the TDD. Which namespaces (Includes) did you include in your project, </w:t>
+      </w:r>
+      <w:proofErr w:type="gramStart"/>
+      <w:r>
+        <w:rPr>
+          <w:rFonts w:ascii="Times New Roman" w:eastAsia="Times New Roman" w:hAnsi="Times New Roman" w:cs="Times New Roman"/>
+          <w:sz w:val="24"/>
+        </w:rPr>
+        <w:t>What</w:t>
+      </w:r>
+      <w:proofErr w:type="gramEnd"/>
+      <w:r>
+        <w:rPr>
+          <w:rFonts w:ascii="Times New Roman" w:eastAsia="Times New Roman" w:hAnsi="Times New Roman" w:cs="Times New Roman"/>
+          <w:sz w:val="24"/>
+        </w:rPr>
+        <w:t xml:space="preserve"> functionality did each namespace provide to your code.</w:t>
       </w:r>
     </w:p>
     <w:p>
@@ -1411,7 +1427,15 @@
         <w:spacing w:before="0" w:line="240" w:lineRule="auto"/>
       </w:pPr>
       <w:r>
-        <w:t xml:space="preserve">/ Describe any context that would be needed to understand this document, including any considerations. For example, what is expected? What is the purpose of what your making? </w:t>
+        <w:t xml:space="preserve">/ Describe any context that would be needed to understand this document, including any considerations. For example, what is expected? What is the purpose of what </w:t>
+      </w:r>
+      <w:proofErr w:type="gramStart"/>
+      <w:r>
+        <w:t>your</w:t>
+      </w:r>
+      <w:proofErr w:type="gramEnd"/>
+      <w:r>
+        <w:t xml:space="preserve"> making? </w:t>
       </w:r>
     </w:p>
     <w:p>
@@ -1426,13 +1450,29 @@
         <w:spacing w:before="0" w:line="240" w:lineRule="auto"/>
       </w:pPr>
       <w:r>
-        <w:t xml:space="preserve">Pac-Man is a arcade game that received large critical </w:t>
+        <w:t xml:space="preserve">Pac-Man is </w:t>
+      </w:r>
+      <w:proofErr w:type="gramStart"/>
+      <w:r>
+        <w:t>a</w:t>
+      </w:r>
+      <w:proofErr w:type="gramEnd"/>
+      <w:r>
+        <w:t xml:space="preserve"> arcade game that received large critical </w:t>
       </w:r>
       <w:r>
         <w:t>acclaim</w:t>
       </w:r>
       <w:r>
-        <w:t xml:space="preserve"> in the 80’s. It’s a game where you have to navigate a maze collecting all the </w:t>
+        <w:t xml:space="preserve"> in the 80’s. It’s a game where you </w:t>
+      </w:r>
+      <w:proofErr w:type="gramStart"/>
+      <w:r>
+        <w:t>have to</w:t>
+      </w:r>
+      <w:proofErr w:type="gramEnd"/>
+      <w:r>
+        <w:t xml:space="preserve"> navigate a maze collecting all the </w:t>
       </w:r>
       <w:r>
         <w:t>pellets</w:t>
@@ -1531,10 +1571,12 @@
         <w:t xml:space="preserve"> – A kind of mesh that tells an Ai agent where they can or </w:t>
       </w:r>
       <w:proofErr w:type="spellStart"/>
+      <w:proofErr w:type="gramStart"/>
       <w:r>
         <w:t>cant</w:t>
       </w:r>
       <w:proofErr w:type="spellEnd"/>
+      <w:proofErr w:type="gramEnd"/>
       <w:r>
         <w:t xml:space="preserve"> navigate.</w:t>
       </w:r>
@@ -1577,7 +1619,15 @@
       </w:pPr>
       <w:r>
         <w:lastRenderedPageBreak/>
-        <w:t>/ Start with a brief, high-level description of the project. The following sections will go into more detail. For example, summarize what it is you are needing to make. /</w:t>
+        <w:t xml:space="preserve">/ Start with a brief, high-level description of the project. The following sections will go into more detail. For example, summarize what it is you </w:t>
+      </w:r>
+      <w:proofErr w:type="gramStart"/>
+      <w:r>
+        <w:t>are needing</w:t>
+      </w:r>
+      <w:proofErr w:type="gramEnd"/>
+      <w:r>
+        <w:t xml:space="preserve"> to make. /</w:t>
       </w:r>
     </w:p>
     <w:p>
@@ -1622,7 +1672,23 @@
         <w:spacing w:before="0" w:line="240" w:lineRule="auto"/>
       </w:pPr>
       <w:r>
-        <w:t xml:space="preserve">Afterward, well have another enemy, but instead of directly chasing the player, It will patrol a small area by following invisible “Targets”, and only start to chase the player if they are close by. Like the wandering </w:t>
+        <w:t xml:space="preserve">Afterward, well have another enemy, but instead of directly chasing the player, </w:t>
+      </w:r>
+      <w:proofErr w:type="gramStart"/>
+      <w:r>
+        <w:t>It</w:t>
+      </w:r>
+      <w:proofErr w:type="gramEnd"/>
+      <w:r>
+        <w:t xml:space="preserve"> will patrol a small area by following invisible “Targets</w:t>
+      </w:r>
+      <w:proofErr w:type="gramStart"/>
+      <w:r>
+        <w:t>”, and</w:t>
+      </w:r>
+      <w:proofErr w:type="gramEnd"/>
+      <w:r>
+        <w:t xml:space="preserve"> only start to chase the player if they are close by. Like the wandering </w:t>
       </w:r>
       <w:r>
         <w:t>enemy</w:t>
@@ -1667,7 +1733,15 @@
         <w:t>To have an interesting Gameplay loop that makes an enjoyable experience with an engaging aesthetic</w:t>
       </w:r>
       <w:r>
-        <w:t>, including some hand crafted models</w:t>
+        <w:t xml:space="preserve">, including some </w:t>
+      </w:r>
+      <w:proofErr w:type="gramStart"/>
+      <w:r>
+        <w:t>hand crafted</w:t>
+      </w:r>
+      <w:proofErr w:type="gramEnd"/>
+      <w:r>
+        <w:t xml:space="preserve"> models</w:t>
       </w:r>
       <w:r>
         <w:t>.</w:t>
@@ -1700,6 +1774,277 @@
         <w:spacing w:before="0" w:line="240" w:lineRule="auto"/>
       </w:pPr>
     </w:p>
+    <w:tbl>
+      <w:tblPr>
+        <w:tblW w:w="9780" w:type="dxa"/>
+        <w:shd w:val="clear" w:color="auto" w:fill="101218"/>
+        <w:tblCellMar>
+          <w:top w:w="15" w:type="dxa"/>
+          <w:left w:w="15" w:type="dxa"/>
+          <w:bottom w:w="15" w:type="dxa"/>
+          <w:right w:w="15" w:type="dxa"/>
+        </w:tblCellMar>
+        <w:tblLook w:val="04A0" w:firstRow="1" w:lastRow="0" w:firstColumn="1" w:lastColumn="0" w:noHBand="0" w:noVBand="1"/>
+      </w:tblPr>
+      <w:tblGrid>
+        <w:gridCol w:w="2161"/>
+        <w:gridCol w:w="7619"/>
+      </w:tblGrid>
+      <w:tr>
+        <w:trPr>
+          <w:trHeight w:val="390"/>
+        </w:trPr>
+        <w:tc>
+          <w:tcPr>
+            <w:tcW w:w="0" w:type="auto"/>
+            <w:shd w:val="clear" w:color="auto" w:fill="101218"/>
+            <w:tcMar>
+              <w:top w:w="120" w:type="dxa"/>
+              <w:left w:w="0" w:type="dxa"/>
+              <w:bottom w:w="120" w:type="dxa"/>
+              <w:right w:w="150" w:type="dxa"/>
+            </w:tcMar>
+            <w:vAlign w:val="center"/>
+            <w:hideMark/>
+          </w:tcPr>
+          <w:p>
+            <w:pPr>
+              <w:spacing w:before="0" w:line="240" w:lineRule="auto"/>
+              <w:rPr>
+                <w:lang w:val="en-AU"/>
+              </w:rPr>
+            </w:pPr>
+            <w:r>
+              <w:rPr>
+                <w:lang w:val="en-AU"/>
+              </w:rPr>
+              <w:t>CPU</w:t>
+            </w:r>
+          </w:p>
+        </w:tc>
+        <w:tc>
+          <w:tcPr>
+            <w:tcW w:w="0" w:type="auto"/>
+            <w:shd w:val="clear" w:color="auto" w:fill="101218"/>
+            <w:tcMar>
+              <w:top w:w="120" w:type="dxa"/>
+              <w:left w:w="150" w:type="dxa"/>
+              <w:bottom w:w="120" w:type="dxa"/>
+              <w:right w:w="150" w:type="dxa"/>
+            </w:tcMar>
+            <w:vAlign w:val="center"/>
+            <w:hideMark/>
+          </w:tcPr>
+          <w:p>
+            <w:pPr>
+              <w:spacing w:before="0" w:line="240" w:lineRule="auto"/>
+              <w:rPr>
+                <w:lang w:val="en-AU"/>
+              </w:rPr>
+            </w:pPr>
+            <w:r>
+              <w:rPr>
+                <w:lang w:val="en-AU"/>
+              </w:rPr>
+              <w:t>4 Cores (vCPU)</w:t>
+            </w:r>
+          </w:p>
+        </w:tc>
+      </w:tr>
+      <w:tr>
+        <w:trPr>
+          <w:trHeight w:val="390"/>
+        </w:trPr>
+        <w:tc>
+          <w:tcPr>
+            <w:tcW w:w="0" w:type="auto"/>
+            <w:shd w:val="clear" w:color="auto" w:fill="101218"/>
+            <w:tcMar>
+              <w:top w:w="120" w:type="dxa"/>
+              <w:left w:w="0" w:type="dxa"/>
+              <w:bottom w:w="120" w:type="dxa"/>
+              <w:right w:w="150" w:type="dxa"/>
+            </w:tcMar>
+            <w:vAlign w:val="center"/>
+            <w:hideMark/>
+          </w:tcPr>
+          <w:p>
+            <w:pPr>
+              <w:spacing w:before="0" w:line="240" w:lineRule="auto"/>
+              <w:rPr>
+                <w:lang w:val="en-AU"/>
+              </w:rPr>
+            </w:pPr>
+            <w:r>
+              <w:rPr>
+                <w:lang w:val="en-AU"/>
+              </w:rPr>
+              <w:t>RAM</w:t>
+            </w:r>
+          </w:p>
+        </w:tc>
+        <w:tc>
+          <w:tcPr>
+            <w:tcW w:w="0" w:type="auto"/>
+            <w:shd w:val="clear" w:color="auto" w:fill="101218"/>
+            <w:tcMar>
+              <w:top w:w="120" w:type="dxa"/>
+              <w:left w:w="150" w:type="dxa"/>
+              <w:bottom w:w="120" w:type="dxa"/>
+              <w:right w:w="150" w:type="dxa"/>
+            </w:tcMar>
+            <w:vAlign w:val="center"/>
+            <w:hideMark/>
+          </w:tcPr>
+          <w:p>
+            <w:pPr>
+              <w:spacing w:before="0" w:line="240" w:lineRule="auto"/>
+              <w:rPr>
+                <w:lang w:val="en-AU"/>
+              </w:rPr>
+            </w:pPr>
+            <w:r>
+              <w:rPr>
+                <w:lang w:val="en-AU"/>
+              </w:rPr>
+              <w:t>16 GB</w:t>
+            </w:r>
+          </w:p>
+        </w:tc>
+      </w:tr>
+      <w:tr>
+        <w:trPr>
+          <w:trHeight w:val="390"/>
+        </w:trPr>
+        <w:tc>
+          <w:tcPr>
+            <w:tcW w:w="0" w:type="auto"/>
+            <w:shd w:val="clear" w:color="auto" w:fill="101218"/>
+            <w:tcMar>
+              <w:top w:w="120" w:type="dxa"/>
+              <w:left w:w="0" w:type="dxa"/>
+              <w:bottom w:w="120" w:type="dxa"/>
+              <w:right w:w="150" w:type="dxa"/>
+            </w:tcMar>
+            <w:vAlign w:val="center"/>
+            <w:hideMark/>
+          </w:tcPr>
+          <w:p>
+            <w:pPr>
+              <w:spacing w:before="0" w:line="240" w:lineRule="auto"/>
+              <w:rPr>
+                <w:lang w:val="en-AU"/>
+              </w:rPr>
+            </w:pPr>
+            <w:r>
+              <w:rPr>
+                <w:lang w:val="en-AU"/>
+              </w:rPr>
+              <w:t>Storage</w:t>
+            </w:r>
+          </w:p>
+        </w:tc>
+        <w:tc>
+          <w:tcPr>
+            <w:tcW w:w="0" w:type="auto"/>
+            <w:shd w:val="clear" w:color="auto" w:fill="101218"/>
+            <w:tcMar>
+              <w:top w:w="120" w:type="dxa"/>
+              <w:left w:w="150" w:type="dxa"/>
+              <w:bottom w:w="120" w:type="dxa"/>
+              <w:right w:w="150" w:type="dxa"/>
+            </w:tcMar>
+            <w:vAlign w:val="center"/>
+            <w:hideMark/>
+          </w:tcPr>
+          <w:p>
+            <w:pPr>
+              <w:spacing w:before="0" w:line="240" w:lineRule="auto"/>
+              <w:rPr>
+                <w:lang w:val="en-AU"/>
+              </w:rPr>
+            </w:pPr>
+            <w:r>
+              <w:rPr>
+                <w:lang w:val="en-AU"/>
+              </w:rPr>
+              <w:t>100 GB SSD</w:t>
+            </w:r>
+          </w:p>
+        </w:tc>
+      </w:tr>
+      <w:tr>
+        <w:trPr>
+          <w:trHeight w:val="390"/>
+        </w:trPr>
+        <w:tc>
+          <w:tcPr>
+            <w:tcW w:w="0" w:type="auto"/>
+            <w:shd w:val="clear" w:color="auto" w:fill="101218"/>
+            <w:tcMar>
+              <w:top w:w="120" w:type="dxa"/>
+              <w:left w:w="0" w:type="dxa"/>
+              <w:bottom w:w="120" w:type="dxa"/>
+              <w:right w:w="150" w:type="dxa"/>
+            </w:tcMar>
+            <w:vAlign w:val="center"/>
+            <w:hideMark/>
+          </w:tcPr>
+          <w:p>
+            <w:pPr>
+              <w:spacing w:before="0" w:line="240" w:lineRule="auto"/>
+              <w:rPr>
+                <w:lang w:val="en-AU"/>
+              </w:rPr>
+            </w:pPr>
+            <w:r>
+              <w:rPr>
+                <w:lang w:val="en-AU"/>
+              </w:rPr>
+              <w:t>GPU</w:t>
+            </w:r>
+          </w:p>
+        </w:tc>
+        <w:tc>
+          <w:tcPr>
+            <w:tcW w:w="0" w:type="auto"/>
+            <w:shd w:val="clear" w:color="auto" w:fill="101218"/>
+            <w:tcMar>
+              <w:top w:w="120" w:type="dxa"/>
+              <w:left w:w="150" w:type="dxa"/>
+              <w:bottom w:w="120" w:type="dxa"/>
+              <w:right w:w="150" w:type="dxa"/>
+            </w:tcMar>
+            <w:vAlign w:val="center"/>
+            <w:hideMark/>
+          </w:tcPr>
+          <w:p>
+            <w:pPr>
+              <w:spacing w:before="0" w:line="240" w:lineRule="auto"/>
+              <w:rPr>
+                <w:lang w:val="en-AU"/>
+              </w:rPr>
+            </w:pPr>
+            <w:r>
+              <w:rPr>
+                <w:lang w:val="en-AU"/>
+              </w:rPr>
+              <w:t>1 GB Dedicated GPU Memory</w:t>
+            </w:r>
+          </w:p>
+        </w:tc>
+      </w:tr>
+    </w:tbl>
+    <w:p>
+      <w:pPr>
+        <w:spacing w:before="0" w:line="240" w:lineRule="auto"/>
+      </w:pPr>
+    </w:p>
+    <w:p>
+      <w:pPr>
+        <w:spacing w:before="0" w:line="240" w:lineRule="auto"/>
+      </w:pPr>
+    </w:p>
     <w:p>
       <w:r>
         <w:br w:type="page" w:clear="all"/>
@@ -1735,6 +2080,41 @@
       </w:pPr>
       <w:r>
         <w:t>/ Describe the main data types you will be using and how they work. /</w:t>
+      </w:r>
+    </w:p>
+    <w:p>
+      <w:pPr>
+        <w:spacing w:before="0" w:line="240" w:lineRule="auto"/>
+      </w:pPr>
+    </w:p>
+    <w:p>
+      <w:pPr>
+        <w:spacing w:before="0" w:line="240" w:lineRule="auto"/>
+      </w:pPr>
+      <w:r>
+        <w:t>Float – a number with decimals and a high range.</w:t>
+      </w:r>
+    </w:p>
+    <w:p>
+      <w:pPr>
+        <w:spacing w:before="0" w:line="240" w:lineRule="auto"/>
+      </w:pPr>
+      <w:r>
+        <w:t xml:space="preserve">Int – A number without </w:t>
+      </w:r>
+      <w:r>
+        <w:t>decimals</w:t>
+      </w:r>
+      <w:r>
+        <w:t>.</w:t>
+      </w:r>
+    </w:p>
+    <w:p>
+      <w:pPr>
+        <w:spacing w:before="0" w:line="240" w:lineRule="auto"/>
+      </w:pPr>
+      <w:r>
+        <w:t>Bool – A switch for true or false.</w:t>
       </w:r>
     </w:p>
     <w:p>
@@ -1920,6 +2300,7 @@
       </w:pPr>
       <w:bookmarkStart w:id="33" w:name="_Toc19"/>
       <w:r>
+        <w:lastRenderedPageBreak/>
         <w:t>Evaluation</w:t>
       </w:r>
       <w:bookmarkEnd w:id="33"/>
@@ -4879,7 +5260,6 @@
   <w:style w:type="character" w:default="1" w:styleId="DefaultParagraphFont">
     <w:name w:val="Default Paragraph Font"/>
     <w:uiPriority w:val="1"/>
-    <w:semiHidden/>
     <w:unhideWhenUsed/>
   </w:style>
   <w:style w:type="table" w:default="1" w:styleId="TableNormal">

</xml_diff>

<commit_message>
Should be done in the first submission
</commit_message>
<xml_diff>
--- a/Assets/TDD Template.docx
+++ b/Assets/TDD Template.docx
@@ -596,6 +596,7 @@
           <w:docPartUnique/>
         </w:docPartObj>
       </w:sdtPr>
+      <w:sdtEndPr/>
       <w:sdtContent>
         <w:p>
           <w:pPr>
@@ -1379,7 +1380,15 @@
         <w:t>I want to create a game that heavily uses Nav Meshes to navigate a maze</w:t>
       </w:r>
       <w:r>
-        <w:t>, tring to collect many items while surviving other Ai agents. A good reference on the kind of game I would want to create is Pac-Man</w:t>
+        <w:t xml:space="preserve">, </w:t>
+      </w:r>
+      <w:proofErr w:type="spellStart"/>
+      <w:r>
+        <w:t>tring</w:t>
+      </w:r>
+      <w:proofErr w:type="spellEnd"/>
+      <w:r>
+        <w:t xml:space="preserve"> to collect many items while surviving other Ai agents. A good reference on the kind of game I would want to create is Pac-Man</w:t>
       </w:r>
       <w:r>
         <w:t>.</w:t>
@@ -1418,7 +1427,15 @@
         <w:spacing w:before="0" w:line="240" w:lineRule="auto"/>
       </w:pPr>
       <w:r>
-        <w:t xml:space="preserve">Pac-Man is a arcade game that received large critical </w:t>
+        <w:t xml:space="preserve">Pac-Man is </w:t>
+      </w:r>
+      <w:proofErr w:type="spellStart"/>
+      <w:r>
+        <w:t>a</w:t>
+      </w:r>
+      <w:proofErr w:type="spellEnd"/>
+      <w:r>
+        <w:t xml:space="preserve"> arcade game that received large critical </w:t>
       </w:r>
       <w:r>
         <w:t>acclaim</w:t>
@@ -1494,8 +1511,13 @@
         <w:shd w:val="clear" w:color="auto" w:fill="FFFFFF"/>
         <w:spacing w:before="0" w:line="240" w:lineRule="auto"/>
       </w:pPr>
+      <w:proofErr w:type="spellStart"/>
       <w:r>
-        <w:t>Psuedocode – Writing code not in a specific language but sharing the structure.</w:t>
+        <w:t>Psuedocode</w:t>
+      </w:r>
+      <w:proofErr w:type="spellEnd"/>
+      <w:r>
+        <w:t xml:space="preserve"> – Writing code not in a specific language but sharing the structure.</w:t>
       </w:r>
     </w:p>
     <w:p>
@@ -1509,8 +1531,21 @@
         <w:shd w:val="clear" w:color="auto" w:fill="FFFFFF"/>
         <w:spacing w:before="0" w:line="240" w:lineRule="auto"/>
       </w:pPr>
+      <w:proofErr w:type="spellStart"/>
       <w:r>
-        <w:t>NavMesh – A kind of mesh that tells an Ai agent where they can or cant navigate.</w:t>
+        <w:t>NavMesh</w:t>
+      </w:r>
+      <w:proofErr w:type="spellEnd"/>
+      <w:r>
+        <w:t xml:space="preserve"> – A kind of mesh that tells an Ai agent where they can or </w:t>
+      </w:r>
+      <w:proofErr w:type="spellStart"/>
+      <w:r>
+        <w:t>cant</w:t>
+      </w:r>
+      <w:proofErr w:type="spellEnd"/>
+      <w:r>
+        <w:t xml:space="preserve"> navigate.</w:t>
       </w:r>
     </w:p>
     <w:p>
@@ -1596,7 +1631,15 @@
         <w:spacing w:before="0" w:line="240" w:lineRule="auto"/>
       </w:pPr>
       <w:r>
-        <w:t>Afterward, well have another enemy, but instead of directly chasing the player, It will patrol a small area by following invisible “Targets</w:t>
+        <w:t xml:space="preserve">Afterward, </w:t>
+      </w:r>
+      <w:proofErr w:type="spellStart"/>
+      <w:r>
+        <w:t>well</w:t>
+      </w:r>
+      <w:proofErr w:type="spellEnd"/>
+      <w:r>
+        <w:t xml:space="preserve"> have another enemy, but instead of directly chasing the player, It will patrol a small area by following invisible “Targets</w:t>
       </w:r>
       <w:r>
         <w:t>”. The player will have to navigate the area carefully to avoid collision with the Enemy.</w:t>
@@ -1614,7 +1657,15 @@
         <w:spacing w:before="0" w:line="240" w:lineRule="auto"/>
       </w:pPr>
       <w:r>
-        <w:t>The Goal is a Cyan orb, that when touched, will show the the text “You Win!”.</w:t>
+        <w:t xml:space="preserve">The Goal is a Cyan orb, that when touched, will show the </w:t>
+      </w:r>
+      <w:proofErr w:type="spellStart"/>
+      <w:r>
+        <w:t>the</w:t>
+      </w:r>
+      <w:proofErr w:type="spellEnd"/>
+      <w:r>
+        <w:t xml:space="preserve"> text “You Win!”.</w:t>
       </w:r>
     </w:p>
     <w:p>
@@ -1629,7 +1680,15 @@
         <w:spacing w:before="0" w:line="240" w:lineRule="auto"/>
       </w:pPr>
       <w:r>
-        <w:t>To get to the orb, you will need to open the doors that are blocking the way. To open the doors, you will need to collect the collectables scattered across the map. These include the stationary Golden Nugets and the Moving Golden Coins.</w:t>
+        <w:t xml:space="preserve">To get to the orb, you will need to open the doors that are blocking the way. To open the doors, you will need to collect the collectables scattered across the map. These include the stationary Golden </w:t>
+      </w:r>
+      <w:proofErr w:type="spellStart"/>
+      <w:r>
+        <w:t>Nugets</w:t>
+      </w:r>
+      <w:proofErr w:type="spellEnd"/>
+      <w:r>
+        <w:t xml:space="preserve"> and the Moving Golden Coins.</w:t>
       </w:r>
     </w:p>
     <w:p>
@@ -2046,6 +2105,46 @@
     </w:p>
     <w:p>
       <w:pPr>
+        <w:spacing w:before="0" w:line="240" w:lineRule="auto"/>
+      </w:pPr>
+      <w:r>
+        <w:t xml:space="preserve">List – A container for any amount </w:t>
+      </w:r>
+      <w:r>
+        <w:t xml:space="preserve">for a certain chosen type, </w:t>
+      </w:r>
+      <w:r>
+        <w:t>with no defined size.</w:t>
+      </w:r>
+    </w:p>
+    <w:p>
+      <w:pPr>
+        <w:spacing w:before="0" w:line="240" w:lineRule="auto"/>
+      </w:pPr>
+      <w:r>
+        <w:t>Array – A container for a certain chosen type, with a set size at the start.</w:t>
+      </w:r>
+    </w:p>
+    <w:p>
+      <w:pPr>
+        <w:spacing w:before="0" w:line="240" w:lineRule="auto"/>
+      </w:pPr>
+      <w:proofErr w:type="spellStart"/>
+      <w:r>
+        <w:t>GameObject</w:t>
+      </w:r>
+      <w:proofErr w:type="spellEnd"/>
+      <w:r>
+        <w:t xml:space="preserve"> – Referring to Unity’s Systems in editor, allowing you to edit it in </w:t>
+      </w:r>
+    </w:p>
+    <w:p>
+      <w:pPr>
+        <w:spacing w:before="0" w:line="240" w:lineRule="auto"/>
+      </w:pPr>
+    </w:p>
+    <w:p>
+      <w:pPr>
         <w:pStyle w:val="Heading2"/>
         <w:shd w:val="clear" w:color="auto" w:fill="FFFFFF"/>
       </w:pPr>
@@ -2067,10 +2166,43 @@
         <w:rPr>
           <w:color w:val="FF0000"/>
         </w:rPr>
-        <w:t>, GameObject, Image</w:t>
+        <w:t xml:space="preserve">, </w:t>
+      </w:r>
+      <w:proofErr w:type="spellStart"/>
+      <w:r>
+        <w:rPr>
+          <w:color w:val="FF0000"/>
+        </w:rPr>
+        <w:t>GameObject</w:t>
+      </w:r>
+      <w:proofErr w:type="spellEnd"/>
+      <w:r>
+        <w:rPr>
+          <w:color w:val="FF0000"/>
+        </w:rPr>
+        <w:t>, Image</w:t>
       </w:r>
       <w:r>
-        <w:t>, SceneManagement, UnityEngine…etc. Link the Unity API Manual to show where to find information on those elements. /</w:t>
+        <w:t xml:space="preserve">, </w:t>
+      </w:r>
+      <w:proofErr w:type="spellStart"/>
+      <w:r>
+        <w:t>SceneManagement</w:t>
+      </w:r>
+      <w:proofErr w:type="spellEnd"/>
+      <w:r>
+        <w:t xml:space="preserve">, </w:t>
+      </w:r>
+      <w:proofErr w:type="spellStart"/>
+      <w:r>
+        <w:t>UnityEngine</w:t>
+      </w:r>
+      <w:proofErr w:type="spellEnd"/>
+      <w:r>
+        <w:t xml:space="preserve">…etc. Link the Unity API Manual to show where to find </w:t>
+      </w:r>
+      <w:r>
+        <w:t>information on those elements. /</w:t>
       </w:r>
     </w:p>
     <w:p>
@@ -2093,15 +2225,29 @@
       <w:r>
         <w:t>What functionality did each namespace provide to your code?</w:t>
       </w:r>
+      <w:r>
+        <w:t xml:space="preserve"> `</w:t>
+      </w:r>
     </w:p>
     <w:p>
+      <w:proofErr w:type="spellStart"/>
       <w:r>
-        <w:t>Unity.Engine;</w:t>
+        <w:t>Unity.Engine</w:t>
+      </w:r>
+      <w:proofErr w:type="spellEnd"/>
+      <w:r>
+        <w:t>;</w:t>
       </w:r>
     </w:p>
     <w:p>
       <w:r>
-        <w:t>Allows you to use unity engine features such as using gameobjects in code.</w:t>
+        <w:t xml:space="preserve">Allows you to use unity engine features such as using </w:t>
+      </w:r>
+      <w:r>
+        <w:t>game objects</w:t>
+      </w:r>
+      <w:r>
+        <w:t xml:space="preserve"> in code.</w:t>
       </w:r>
     </w:p>
     <w:p>
@@ -2120,20 +2266,37 @@
         <w:t>for being able to access ai agents</w:t>
       </w:r>
       <w:r>
-        <w:t xml:space="preserve"> and its functions, seuch as setting an agents target destination</w:t>
+        <w:t xml:space="preserve"> and its functions, </w:t>
+      </w:r>
+      <w:r>
+        <w:t>such</w:t>
+      </w:r>
+      <w:r>
+        <w:t xml:space="preserve"> as setting an agents target destination</w:t>
       </w:r>
       <w:r>
         <w:t>.</w:t>
       </w:r>
     </w:p>
     <w:p>
+      <w:proofErr w:type="spellStart"/>
       <w:r>
-        <w:t>System.Collections.Generic;</w:t>
+        <w:t>System.Collections.Generic</w:t>
+      </w:r>
+      <w:proofErr w:type="spellEnd"/>
+      <w:r>
+        <w:t>;</w:t>
       </w:r>
     </w:p>
     <w:p>
       <w:r>
-        <w:t>Systems Collection generic can give acess to unique and powerful data types, such as lists. Lists are required in the game for the coins and enemy that moves around multiple way points.</w:t>
+        <w:t xml:space="preserve">Systems Collection generic can give </w:t>
+      </w:r>
+      <w:r>
+        <w:t>access</w:t>
+      </w:r>
+      <w:r>
+        <w:t xml:space="preserve"> to unique and powerful data types, such as lists. Lists are required in the game for the coins and enemy that moves around multiple way points.</w:t>
       </w:r>
     </w:p>
     <w:p>
@@ -2154,11 +2317,19 @@
           <w:lang w:val="en-AU"/>
         </w:rPr>
       </w:pPr>
+      <w:proofErr w:type="spellStart"/>
       <w:r>
         <w:rPr>
           <w:lang w:val="en-AU"/>
         </w:rPr>
-        <w:t>UnityEngine.SceneManagement;</w:t>
+        <w:t>UnityEngine.SceneManagement</w:t>
+      </w:r>
+      <w:proofErr w:type="spellEnd"/>
+      <w:r>
+        <w:rPr>
+          <w:lang w:val="en-AU"/>
+        </w:rPr>
+        <w:t>;</w:t>
       </w:r>
     </w:p>
     <w:p>
@@ -2193,6 +2364,7 @@
       </w:pPr>
       <w:bookmarkStart w:id="27" w:name="_Toc17"/>
       <w:r>
+        <w:lastRenderedPageBreak/>
         <w:t>Pseudocode</w:t>
       </w:r>
       <w:bookmarkEnd w:id="27"/>
@@ -2218,7 +2390,6 @@
         <w:spacing w:before="0" w:line="240" w:lineRule="auto"/>
       </w:pPr>
       <w:r>
-        <w:lastRenderedPageBreak/>
         <w:t>/ Written plan of the code and how you are going to write it in English. This is where you expand from what you were given in the brief. /</w:t>
       </w:r>
     </w:p>
@@ -2257,6 +2428,135 @@
       <w:pPr>
         <w:spacing w:before="0" w:line="240" w:lineRule="auto"/>
       </w:pPr>
+      <w:r>
+        <w:t>Goal Script</w:t>
+      </w:r>
+    </w:p>
+    <w:p>
+      <w:pPr>
+        <w:spacing w:before="0" w:line="240" w:lineRule="auto"/>
+      </w:pPr>
+    </w:p>
+    <w:p>
+      <w:pPr>
+        <w:spacing w:before="0" w:line="240" w:lineRule="auto"/>
+      </w:pPr>
+      <w:r>
+        <w:t>If the other object collided with is the goal, delete the other object and display the text “You Win!” On the screen.</w:t>
+      </w:r>
+    </w:p>
+    <w:p>
+      <w:pPr>
+        <w:spacing w:before="0" w:line="240" w:lineRule="auto"/>
+      </w:pPr>
+    </w:p>
+    <w:p>
+      <w:pPr>
+        <w:spacing w:before="0" w:line="240" w:lineRule="auto"/>
+      </w:pPr>
+      <w:r>
+        <w:t>Multi Target Ai Script</w:t>
+      </w:r>
+    </w:p>
+    <w:p>
+      <w:pPr>
+        <w:spacing w:before="0" w:line="240" w:lineRule="auto"/>
+      </w:pPr>
+    </w:p>
+    <w:p>
+      <w:pPr>
+        <w:spacing w:before="0" w:line="240" w:lineRule="auto"/>
+      </w:pPr>
+      <w:r>
+        <w:t>Create a List of all targets on the field</w:t>
+      </w:r>
+    </w:p>
+    <w:p>
+      <w:pPr>
+        <w:spacing w:before="0" w:line="240" w:lineRule="auto"/>
+      </w:pPr>
+    </w:p>
+    <w:p>
+      <w:pPr>
+        <w:spacing w:before="0" w:line="240" w:lineRule="auto"/>
+      </w:pPr>
+      <w:r>
+        <w:t>Start by moving to the first target on the list</w:t>
+      </w:r>
+    </w:p>
+    <w:p>
+      <w:pPr>
+        <w:spacing w:before="0" w:line="240" w:lineRule="auto"/>
+      </w:pPr>
+      <w:r>
+        <w:t>When you are at the first target, move to the next one</w:t>
+      </w:r>
+    </w:p>
+    <w:p>
+      <w:pPr>
+        <w:spacing w:before="0" w:line="240" w:lineRule="auto"/>
+      </w:pPr>
+      <w:r>
+        <w:t>When you are at he last target in the list, go back to the first target.</w:t>
+      </w:r>
+    </w:p>
+    <w:p>
+      <w:pPr>
+        <w:spacing w:before="0" w:line="240" w:lineRule="auto"/>
+      </w:pPr>
+    </w:p>
+    <w:p>
+      <w:pPr>
+        <w:spacing w:before="0" w:line="240" w:lineRule="auto"/>
+      </w:pPr>
+      <w:r>
+        <w:t>Player Script</w:t>
+      </w:r>
+    </w:p>
+    <w:p>
+      <w:pPr>
+        <w:spacing w:before="0" w:line="240" w:lineRule="auto"/>
+      </w:pPr>
+    </w:p>
+    <w:p>
+      <w:pPr>
+        <w:spacing w:before="0" w:line="240" w:lineRule="auto"/>
+      </w:pPr>
+      <w:r>
+        <w:t>Move toward the part of the screen that the player clicked on.</w:t>
+      </w:r>
+    </w:p>
+    <w:p>
+      <w:pPr>
+        <w:spacing w:before="0" w:line="240" w:lineRule="auto"/>
+      </w:pPr>
+    </w:p>
+    <w:p>
+      <w:pPr>
+        <w:spacing w:before="0" w:line="240" w:lineRule="auto"/>
+      </w:pPr>
+      <w:r>
+        <w:t>Enemy Target Player script</w:t>
+      </w:r>
+    </w:p>
+    <w:p>
+      <w:pPr>
+        <w:spacing w:before="0" w:line="240" w:lineRule="auto"/>
+      </w:pPr>
+    </w:p>
+    <w:p>
+      <w:pPr>
+        <w:spacing w:before="0" w:line="240" w:lineRule="auto"/>
+      </w:pPr>
+      <w:r>
+        <w:t>Move towards the player object</w:t>
+      </w:r>
+      <w:r>
+        <w:t>s current position</w:t>
+      </w:r>
+      <w:r>
+        <w:t>.</w:t>
+      </w:r>
     </w:p>
     <w:p>
       <w:pPr>
@@ -2294,7 +2594,26 @@
         <w:spacing w:before="0" w:line="240" w:lineRule="auto"/>
       </w:pPr>
       <w:r>
-        <w:t>I think I did rather well at this assesment, however I feel I couldve done I better job at gaining a clearer vision on what I wanted this game to be. I was more focused on getting this project to pass the technical requirements rather than make an interesting game.</w:t>
+        <w:lastRenderedPageBreak/>
+        <w:t xml:space="preserve">I think I did rather well at this </w:t>
+      </w:r>
+      <w:r>
+        <w:t>assessment</w:t>
+      </w:r>
+      <w:r>
+        <w:t xml:space="preserve">, however I feel I </w:t>
+      </w:r>
+      <w:r>
+        <w:t>could’ve</w:t>
+      </w:r>
+      <w:r>
+        <w:t xml:space="preserve"> done I better job at gaining a clearer vision on what I wanted this game to be. I was more focused on getting this project to pass the technical requirements rather than </w:t>
+      </w:r>
+      <w:r>
+        <w:t>making</w:t>
+      </w:r>
+      <w:r>
+        <w:t xml:space="preserve"> an interesting game.</w:t>
       </w:r>
     </w:p>
     <w:sectPr>

</xml_diff>